<commit_message>
Added Task 2 code without propogation output
</commit_message>
<xml_diff>
--- a/Case-study-Word-template-1.docx
+++ b/Case-study-Word-template-1.docx
@@ -1,6 +1,6 @@
 
 <file path=word/document.xml><?xml version="1.0" encoding="utf-8"?>
-<w:document xmlns:cx="http://schemas.microsoft.com/office/drawing/2014/chartex" xmlns:cx1="http://schemas.microsoft.com/office/drawing/2015/9/8/chartex" xmlns:cx2="http://schemas.microsoft.com/office/drawing/2015/10/21/chartex" xmlns:cx3="http://schemas.microsoft.com/office/drawing/2016/5/9/chartex" xmlns:cx4="http://schemas.microsoft.com/office/drawing/2016/5/10/chartex" xmlns:cx5="http://schemas.microsoft.com/office/drawing/2016/5/11/chartex" xmlns:cx6="http://schemas.microsoft.com/office/drawing/2016/5/12/chartex" xmlns:cx7="http://schemas.microsoft.com/office/drawing/2016/5/13/chartex" xmlns:cx8="http://schemas.microsoft.com/office/drawing/2016/5/14/chartex" xmlns:mc="http://schemas.openxmlformats.org/markup-compatibility/2006" xmlns:aink="http://schemas.microsoft.com/office/drawing/2016/ink" xmlns:am3d="http://schemas.microsoft.com/office/drawing/2017/model3d" xmlns:o="urn:schemas-microsoft-com:office:office" xmlns:r="http://purl.oclc.org/ooxml/officeDocument/relationships" xmlns:m="http://purl.oclc.org/ooxml/officeDocument/math" xmlns:v="urn:schemas-microsoft-com:vml" xmlns:wp14="http://schemas.microsoft.com/office/word/2010/wordprocessingDrawing" xmlns:wp="http://purl.oclc.org/ooxml/drawingml/wordprocessingDrawing" xmlns:w10="urn:schemas-microsoft-com:office:word" xmlns:w="http://purl.oclc.org/ooxml/wordprocessingml/main" xmlns:w14="http://schemas.microsoft.com/office/word/2010/wordml" xmlns:w15="http://schemas.microsoft.com/office/word/2012/wordml" xmlns:w16cex="http://schemas.microsoft.com/office/word/2018/wordml/cex" xmlns:w16cid="http://schemas.microsoft.com/office/word/2016/wordml/cid" xmlns:w16="http://schemas.microsoft.com/office/word/2018/wordml" xmlns:w16se="http://schemas.microsoft.com/office/word/2015/wordml/symex" xmlns:wpi="http://schemas.microsoft.com/office/word/2010/wordprocessingInk" xmlns:wne="http://schemas.microsoft.com/office/word/2006/wordml" mc:Ignorable="w14 w15 w16se w16cid w16 w16cex wne wp14" w:conformance="strict">
+<w:document xmlns:cx="http://schemas.microsoft.com/office/drawing/2014/chartex" xmlns:cx1="http://schemas.microsoft.com/office/drawing/2015/9/8/chartex" xmlns:cx2="http://schemas.microsoft.com/office/drawing/2015/10/21/chartex" xmlns:cx3="http://schemas.microsoft.com/office/drawing/2016/5/9/chartex" xmlns:cx4="http://schemas.microsoft.com/office/drawing/2016/5/10/chartex" xmlns:cx5="http://schemas.microsoft.com/office/drawing/2016/5/11/chartex" xmlns:cx6="http://schemas.microsoft.com/office/drawing/2016/5/12/chartex" xmlns:cx7="http://schemas.microsoft.com/office/drawing/2016/5/13/chartex" xmlns:cx8="http://schemas.microsoft.com/office/drawing/2016/5/14/chartex" xmlns:mc="http://schemas.openxmlformats.org/markup-compatibility/2006" xmlns:aink="http://schemas.microsoft.com/office/drawing/2016/ink" xmlns:am3d="http://schemas.microsoft.com/office/drawing/2017/model3d" xmlns:o="urn:schemas-microsoft-com:office:office" xmlns:oel="http://schemas.microsoft.com/office/2019/extlst" xmlns:r="http://purl.oclc.org/ooxml/officeDocument/relationships" xmlns:m="http://purl.oclc.org/ooxml/officeDocument/math" xmlns:v="urn:schemas-microsoft-com:vml" xmlns:wp14="http://schemas.microsoft.com/office/word/2010/wordprocessingDrawing" xmlns:wp="http://purl.oclc.org/ooxml/drawingml/wordprocessingDrawing" xmlns:w10="urn:schemas-microsoft-com:office:word" xmlns:w="http://purl.oclc.org/ooxml/wordprocessingml/main" xmlns:w14="http://schemas.microsoft.com/office/word/2010/wordml" xmlns:w15="http://schemas.microsoft.com/office/word/2012/wordml" xmlns:w16cex="http://schemas.microsoft.com/office/word/2018/wordml/cex" xmlns:w16cid="http://schemas.microsoft.com/office/word/2016/wordml/cid" xmlns:w16="http://schemas.microsoft.com/office/word/2018/wordml" xmlns:w16sdtdh="http://schemas.microsoft.com/office/word/2020/wordml/sdtdatahash" xmlns:w16se="http://schemas.microsoft.com/office/word/2015/wordml/symex" xmlns:wpi="http://schemas.microsoft.com/office/word/2010/wordprocessingInk" xmlns:wne="http://schemas.microsoft.com/office/word/2006/wordml" mc:Ignorable="w14 w15 w16se w16cid w16 w16cex w16sdtdh wne wp14" w:conformance="strict">
   <w:body>
     <w:p>
       <w:pPr>
@@ -89,45 +89,24 @@
           <w:sz w:val="18"/>
           <w:szCs w:val="18"/>
         </w:rPr>
-        <w:t>Given Name Surname</w:t>
+        <w:t>Carmen Bland Jr.</w:t>
+      </w:r>
+      <w:r>
+        <w:br/>
       </w:r>
       <w:r>
         <w:rPr>
           <w:sz w:val="18"/>
           <w:szCs w:val="18"/>
         </w:rPr>
-        <w:t xml:space="preserve"> </w:t>
+        <w:t>line 2:</w:t>
       </w:r>
       <w:r>
         <w:rPr>
           <w:sz w:val="18"/>
           <w:szCs w:val="18"/>
         </w:rPr>
-        <w:br/>
-        <w:t>line 2:</w:t>
-      </w:r>
-      <w:r>
-        <w:rPr>
-          <w:sz w:val="18"/>
-          <w:szCs w:val="18"/>
-        </w:rPr>
         <w:t xml:space="preserve"> </w:t>
-      </w:r>
-      <w:r>
-        <w:rPr>
-          <w:i/>
-          <w:sz w:val="18"/>
-          <w:szCs w:val="18"/>
-        </w:rPr>
-        <w:t>dept. name of organization</w:t>
-      </w:r>
-      <w:r>
-        <w:rPr>
-          <w:i/>
-          <w:sz w:val="18"/>
-          <w:szCs w:val="18"/>
-        </w:rPr>
-        <w:t xml:space="preserve"> (of </w:t>
       </w:r>
       <w:r>
         <w:rPr>
@@ -136,196 +115,17 @@
           <w:sz w:val="18"/>
           <w:szCs w:val="18"/>
         </w:rPr>
-        <w:t>Affiliation</w:t>
-      </w:r>
-      <w:r>
-        <w:rPr>
-          <w:i/>
+        <w:t>Mckelvey School of Engineering</w:t>
+      </w:r>
+      <w:r>
+        <w:br/>
+      </w:r>
+      <w:r>
+        <w:rPr>
           <w:sz w:val="18"/>
           <w:szCs w:val="18"/>
         </w:rPr>
-        <w:t>)</w:t>
-      </w:r>
-      <w:r>
-        <w:rPr>
-          <w:sz w:val="18"/>
-          <w:szCs w:val="18"/>
-        </w:rPr>
-        <w:br/>
-      </w:r>
-      <w:r>
-        <w:rPr>
-          <w:sz w:val="18"/>
-          <w:szCs w:val="18"/>
-        </w:rPr>
-        <w:t>li</w:t>
-      </w:r>
-      <w:r>
-        <w:rPr>
-          <w:sz w:val="18"/>
-          <w:szCs w:val="18"/>
-        </w:rPr>
-        <w:t xml:space="preserve">ne </w:t>
-      </w:r>
-      <w:r>
-        <w:rPr>
-          <w:sz w:val="18"/>
-          <w:szCs w:val="18"/>
-        </w:rPr>
-        <w:t>3</w:t>
-      </w:r>
-      <w:r>
-        <w:rPr>
-          <w:sz w:val="18"/>
-          <w:szCs w:val="18"/>
-        </w:rPr>
-        <w:t xml:space="preserve">: </w:t>
-      </w:r>
-      <w:r>
-        <w:rPr>
-          <w:i/>
-          <w:sz w:val="18"/>
-          <w:szCs w:val="18"/>
-        </w:rPr>
-        <w:t xml:space="preserve">name of organization </w:t>
-      </w:r>
-      <w:r>
-        <w:rPr>
-          <w:i/>
-          <w:sz w:val="18"/>
-          <w:szCs w:val="18"/>
-        </w:rPr>
-        <w:t>(of Affiliation)</w:t>
-      </w:r>
-      <w:r>
-        <w:rPr>
-          <w:i/>
-          <w:sz w:val="18"/>
-          <w:szCs w:val="18"/>
-        </w:rPr>
-        <w:br/>
-      </w:r>
-      <w:r>
-        <w:rPr>
-          <w:sz w:val="18"/>
-          <w:szCs w:val="18"/>
-        </w:rPr>
-        <w:t xml:space="preserve">line </w:t>
-      </w:r>
-      <w:r>
-        <w:rPr>
-          <w:sz w:val="18"/>
-          <w:szCs w:val="18"/>
-        </w:rPr>
-        <w:t>4</w:t>
-      </w:r>
-      <w:r>
-        <w:rPr>
-          <w:sz w:val="18"/>
-          <w:szCs w:val="18"/>
-        </w:rPr>
-        <w:t>: City, Country</w:t>
-      </w:r>
-      <w:r>
-        <w:rPr>
-          <w:sz w:val="18"/>
-          <w:szCs w:val="18"/>
-        </w:rPr>
-        <w:br/>
-      </w:r>
-      <w:r>
-        <w:rPr>
-          <w:sz w:val="18"/>
-          <w:szCs w:val="18"/>
-        </w:rPr>
-        <w:t xml:space="preserve">line </w:t>
-      </w:r>
-      <w:r>
-        <w:rPr>
-          <w:sz w:val="18"/>
-          <w:szCs w:val="18"/>
-        </w:rPr>
-        <w:t>5: e</w:t>
-      </w:r>
-      <w:r>
-        <w:rPr>
-          <w:sz w:val="18"/>
-          <w:szCs w:val="18"/>
-        </w:rPr>
-        <w:t>ma</w:t>
-      </w:r>
-      <w:r>
-        <w:rPr>
-          <w:sz w:val="18"/>
-          <w:szCs w:val="18"/>
-        </w:rPr>
-        <w:t>il address</w:t>
-      </w:r>
-      <w:r>
-        <w:rPr>
-          <w:sz w:val="18"/>
-          <w:szCs w:val="18"/>
-        </w:rPr>
-        <w:t xml:space="preserve"> or ORCID</w:t>
-      </w:r>
-      <w:r>
-        <w:rPr>
-          <w:sz w:val="18"/>
-          <w:szCs w:val="18"/>
-        </w:rPr>
-        <w:br/>
-      </w:r>
-      <w:r>
-        <w:rPr>
-          <w:sz w:val="18"/>
-          <w:szCs w:val="18"/>
-        </w:rPr>
-        <w:br/>
-      </w:r>
-      <w:r>
-        <w:rPr>
-          <w:sz w:val="18"/>
-          <w:szCs w:val="18"/>
-        </w:rPr>
-        <w:t>line 1: 2</w:t>
-      </w:r>
-      <w:r>
-        <w:rPr>
-          <w:sz w:val="18"/>
-          <w:szCs w:val="18"/>
-          <w:vertAlign w:val="superscript"/>
-        </w:rPr>
-        <w:t>nd</w:t>
-      </w:r>
-      <w:r>
-        <w:rPr>
-          <w:sz w:val="18"/>
-          <w:szCs w:val="18"/>
-        </w:rPr>
-        <w:t xml:space="preserve"> </w:t>
-      </w:r>
-      <w:r>
-        <w:rPr>
-          <w:sz w:val="18"/>
-          <w:szCs w:val="18"/>
-        </w:rPr>
-        <w:t>Given Name Surname</w:t>
-      </w:r>
-      <w:r>
-        <w:rPr>
-          <w:sz w:val="18"/>
-          <w:szCs w:val="18"/>
-        </w:rPr>
-        <w:br/>
-        <w:t xml:space="preserve">line 2: </w:t>
-      </w:r>
-      <w:r>
-        <w:rPr>
-          <w:i/>
-          <w:sz w:val="18"/>
-          <w:szCs w:val="18"/>
-        </w:rPr>
-        <w:t xml:space="preserve">dept. name of organization (of </w:t>
+        <w:t xml:space="preserve">line 3: </w:t>
       </w:r>
       <w:r>
         <w:rPr>
@@ -334,38 +134,46 @@
           <w:sz w:val="18"/>
           <w:szCs w:val="18"/>
         </w:rPr>
-        <w:t>Affiliation</w:t>
-      </w:r>
-      <w:r>
-        <w:rPr>
-          <w:i/>
+        <w:t>Washington University</w:t>
+      </w:r>
+      <w:r>
+        <w:br/>
+      </w:r>
+      <w:r>
+        <w:rPr>
           <w:sz w:val="18"/>
           <w:szCs w:val="18"/>
         </w:rPr>
-        <w:t>)</w:t>
+        <w:t>line 4: St. Louis Missouri, USA</w:t>
+      </w:r>
+      <w:r>
+        <w:br/>
       </w:r>
       <w:r>
         <w:rPr>
           <w:sz w:val="18"/>
           <w:szCs w:val="18"/>
         </w:rPr>
-        <w:br/>
-        <w:t xml:space="preserve">line 3: </w:t>
-      </w:r>
-      <w:r>
-        <w:rPr>
-          <w:i/>
+        <w:t xml:space="preserve">line </w:t>
+      </w:r>
+      <w:r>
+        <w:rPr>
           <w:sz w:val="18"/>
           <w:szCs w:val="18"/>
         </w:rPr>
-        <w:t>name of organization (of Affiliation)</w:t>
-      </w:r>
-      <w:r>
-        <w:rPr>
-          <w:i/>
+        <w:t xml:space="preserve">5: </w:t>
+      </w:r>
+      <w:r>
+        <w:rPr>
           <w:sz w:val="18"/>
           <w:szCs w:val="18"/>
         </w:rPr>
+        <w:t>b.carmen@wustl.edu</w:t>
+      </w:r>
+      <w:r>
+        <w:br/>
+      </w:r>
+      <w:r>
         <w:br/>
       </w:r>
       <w:r>
@@ -373,81 +181,24 @@
           <w:sz w:val="18"/>
           <w:szCs w:val="18"/>
         </w:rPr>
-        <w:t>line 4: City, Country</w:t>
+        <w:t xml:space="preserve">line 1: </w:t>
       </w:r>
       <w:r>
         <w:rPr>
           <w:sz w:val="18"/>
           <w:szCs w:val="18"/>
         </w:rPr>
+        <w:t>Maritza Mateo</w:t>
+      </w:r>
+      <w:r>
         <w:br/>
-        <w:t>line 5: email address</w:t>
       </w:r>
       <w:r>
         <w:rPr>
           <w:sz w:val="18"/>
           <w:szCs w:val="18"/>
         </w:rPr>
-        <w:t xml:space="preserve"> or ORCID</w:t>
-      </w:r>
-      <w:r>
-        <w:rPr>
-          <w:sz w:val="18"/>
-          <w:szCs w:val="18"/>
-        </w:rPr>
-        <w:br/>
-      </w:r>
-      <w:r>
-        <w:rPr>
-          <w:sz w:val="18"/>
-          <w:szCs w:val="18"/>
-        </w:rPr>
-        <w:br/>
-      </w:r>
-      <w:r>
-        <w:rPr>
-          <w:sz w:val="18"/>
-          <w:szCs w:val="18"/>
-        </w:rPr>
-        <w:t>line 1: 3</w:t>
-      </w:r>
-      <w:r>
-        <w:rPr>
-          <w:sz w:val="18"/>
-          <w:szCs w:val="18"/>
-          <w:vertAlign w:val="superscript"/>
-        </w:rPr>
-        <w:t>rd</w:t>
-      </w:r>
-      <w:r>
-        <w:rPr>
-          <w:sz w:val="18"/>
-          <w:szCs w:val="18"/>
-        </w:rPr>
-        <w:t xml:space="preserve"> </w:t>
-      </w:r>
-      <w:r>
-        <w:rPr>
-          <w:sz w:val="18"/>
-          <w:szCs w:val="18"/>
-        </w:rPr>
-        <w:t>Given Name Surname</w:t>
-      </w:r>
-      <w:r>
-        <w:rPr>
-          <w:sz w:val="18"/>
-          <w:szCs w:val="18"/>
-        </w:rPr>
-        <w:br/>
         <w:t xml:space="preserve">line 2: </w:t>
-      </w:r>
-      <w:r>
-        <w:rPr>
-          <w:i/>
-          <w:sz w:val="18"/>
-          <w:szCs w:val="18"/>
-        </w:rPr>
-        <w:t xml:space="preserve">dept. name of organization (of </w:t>
       </w:r>
       <w:r>
         <w:rPr>
@@ -456,38 +207,45 @@
           <w:sz w:val="18"/>
           <w:szCs w:val="18"/>
         </w:rPr>
-        <w:t>Affiliation</w:t>
-      </w:r>
-      <w:r>
-        <w:rPr>
-          <w:i/>
+        <w:t>Mckelvey School of Engineering</w:t>
+      </w:r>
+      <w:r>
+        <w:br/>
+      </w:r>
+      <w:r>
+        <w:rPr>
           <w:sz w:val="18"/>
           <w:szCs w:val="18"/>
         </w:rPr>
-        <w:t>)</w:t>
-      </w:r>
-      <w:r>
-        <w:rPr>
+        <w:t xml:space="preserve">line 3: </w:t>
+      </w:r>
+      <w:r>
+        <w:rPr>
+          <w:i/>
+          <w:iCs/>
           <w:sz w:val="18"/>
           <w:szCs w:val="18"/>
         </w:rPr>
+        <w:t>Washington University</w:t>
+      </w:r>
+      <w:r>
         <w:br/>
-        <w:t xml:space="preserve">line 3: </w:t>
-      </w:r>
-      <w:r>
-        <w:rPr>
-          <w:i/>
+      </w:r>
+      <w:r>
+        <w:rPr>
           <w:sz w:val="18"/>
           <w:szCs w:val="18"/>
         </w:rPr>
-        <w:t>name of organization (of Affiliation)</w:t>
-      </w:r>
-      <w:r>
-        <w:rPr>
-          <w:i/>
+        <w:t xml:space="preserve">line 4: </w:t>
+      </w:r>
+      <w:r>
+        <w:rPr>
           <w:sz w:val="18"/>
           <w:szCs w:val="18"/>
         </w:rPr>
+        <w:t>St. Louis Missouri, USA</w:t>
+      </w:r>
+      <w:r>
         <w:br/>
       </w:r>
       <w:r>
@@ -495,28 +253,36 @@
           <w:sz w:val="18"/>
           <w:szCs w:val="18"/>
         </w:rPr>
-        <w:t>line 4: City, Country</w:t>
+        <w:t xml:space="preserve">line 5: </w:t>
       </w:r>
       <w:r>
         <w:rPr>
           <w:sz w:val="18"/>
           <w:szCs w:val="18"/>
         </w:rPr>
+        <w:t>m.maritza@wustl.edu</w:t>
+      </w:r>
+      <w:r>
         <w:br/>
-        <w:t>line 5: email address</w:t>
+      </w:r>
+      <w:r>
+        <w:br/>
       </w:r>
       <w:r>
         <w:rPr>
           <w:sz w:val="18"/>
           <w:szCs w:val="18"/>
         </w:rPr>
-        <w:t xml:space="preserve"> or ORCID</w:t>
+        <w:t xml:space="preserve">line 1: </w:t>
       </w:r>
       <w:r>
         <w:rPr>
           <w:sz w:val="18"/>
           <w:szCs w:val="18"/>
         </w:rPr>
+        <w:t>Matthew Kuchak</w:t>
+      </w:r>
+      <w:r>
         <w:br/>
       </w:r>
       <w:r>
@@ -524,6 +290,106 @@
           <w:sz w:val="18"/>
           <w:szCs w:val="18"/>
         </w:rPr>
+        <w:t xml:space="preserve">line 2: </w:t>
+      </w:r>
+      <w:r>
+        <w:rPr>
+          <w:i/>
+          <w:iCs/>
+          <w:sz w:val="18"/>
+          <w:szCs w:val="18"/>
+        </w:rPr>
+        <w:t>M</w:t>
+      </w:r>
+      <w:r>
+        <w:rPr>
+          <w:i/>
+          <w:iCs/>
+          <w:sz w:val="18"/>
+          <w:szCs w:val="18"/>
+        </w:rPr>
+        <w:t>c</w:t>
+      </w:r>
+      <w:r>
+        <w:rPr>
+          <w:i/>
+          <w:iCs/>
+          <w:sz w:val="18"/>
+          <w:szCs w:val="18"/>
+        </w:rPr>
+        <w:t>Kelvey School of Enginnering</w:t>
+      </w:r>
+      <w:r>
+        <w:br/>
+      </w:r>
+      <w:r>
+        <w:rPr>
+          <w:sz w:val="18"/>
+          <w:szCs w:val="18"/>
+        </w:rPr>
+        <w:t>line 3:</w:t>
+      </w:r>
+      <w:r>
+        <w:rPr>
+          <w:sz w:val="18"/>
+          <w:szCs w:val="18"/>
+        </w:rPr>
+        <w:t xml:space="preserve"> </w:t>
+      </w:r>
+      <w:r>
+        <w:rPr>
+          <w:i/>
+          <w:iCs/>
+          <w:sz w:val="18"/>
+          <w:szCs w:val="18"/>
+        </w:rPr>
+        <w:t>Washington University</w:t>
+      </w:r>
+      <w:r>
+        <w:rPr>
+          <w:sz w:val="18"/>
+          <w:szCs w:val="18"/>
+        </w:rPr>
+        <w:t xml:space="preserve"> </w:t>
+      </w:r>
+      <w:r>
+        <w:br/>
+      </w:r>
+      <w:r>
+        <w:rPr>
+          <w:sz w:val="18"/>
+          <w:szCs w:val="18"/>
+        </w:rPr>
+        <w:t xml:space="preserve">line 4: </w:t>
+      </w:r>
+      <w:r>
+        <w:rPr>
+          <w:sz w:val="18"/>
+          <w:szCs w:val="18"/>
+        </w:rPr>
+        <w:t>St. Louis Missouri, USA</w:t>
+      </w:r>
+      <w:r>
+        <w:br/>
+      </w:r>
+      <w:r>
+        <w:rPr>
+          <w:sz w:val="18"/>
+          <w:szCs w:val="18"/>
+        </w:rPr>
+        <w:t xml:space="preserve">line 5: </w:t>
+      </w:r>
+      <w:r>
+        <w:rPr>
+          <w:sz w:val="18"/>
+          <w:szCs w:val="18"/>
+        </w:rPr>
+        <w:t>kmatt@wustl.edu</w:t>
+      </w:r>
+      <w:r>
+        <w:br/>
+      </w:r>
+      <w:r>
         <w:br/>
       </w:r>
     </w:p>
@@ -610,6 +476,20 @@
       </w:pPr>
       <w:r>
         <w:t>Make this report as concise as possible -- aim for 2-3 pages. It must be no longer than 4 pages.</w:t>
+      </w:r>
+    </w:p>
+    <w:p>
+      <w:pPr>
+        <w:pStyle w:val="BodyText"/>
+        <w:rPr>
+          <w:color w:val="00B050"/>
+        </w:rPr>
+      </w:pPr>
+      <w:r>
+        <w:rPr>
+          <w:color w:val="00B050"/>
+        </w:rPr>
+        <w:t>In this case study, we are trying to see how we can stimulate an image from a lens of a camera, TV, glasses, and/or how our eyes can form or help us see a full image. Understanding how an image can be formed and how light travels through time and space. From what we know about light is that light travels like a wave, like sound waves, or water waves since they travel, unlike light in this case it has another way to travel which is rays. Rays are the position of x and y and direction meaning the angels that the light is traveling. We know that light can bend in different angles, for example light can reflect through objects as in taking a mirror and reflecting the light on your own. Another example is taking a flashlight once you turn it on, you have a somewhat amount of light in front of you to see how far the light can travel through the dark (Positions x and y). Also, how wide the light (angels) travel.</w:t>
       </w:r>
     </w:p>
     <w:p>
@@ -665,7 +545,10 @@
         <w:t xml:space="preserve"> to write and format your equations. </w:t>
       </w:r>
       <w:r>
-        <w:t>Number equations consecutively. Equation numbers, within parentheses, are to position flush right, as in (1), using a right tab stop. To make your equations more compact, you may use the solidus ( / ), the exp function, or appropriate exponents. Italicize Roman symbols for quantities and variables, but not Greek symbols. Use a long dash rather than a hyphen for a minus sign. Punctuate equations with commas or periods when they are part of a sentence, as in</w:t>
+        <w:t xml:space="preserve">Number equations consecutively. Equation numbers, within parentheses, are to position flush right, as in (1), using a right tab stop. To make your equations more compact, you may use the solidus ( / ), the exp function, or appropriate exponents. Italicize Roman symbols for quantities and variables, but not Greek symbols. Use a long dash rather </w:t>
+      </w:r>
+      <w:r>
+        <w:t>than a hyphen for a minus sign. Punctuate equations with commas or periods when they are part of a sentence, as in</w:t>
       </w:r>
       <w:r>
         <w:rPr>
@@ -721,7 +604,7 @@
         <w:pStyle w:val="Heading2"/>
       </w:pPr>
       <w:r>
-        <w:t>Some Common Mistakes</w:t>
+        <w:t>Figures and Tables</w:t>
       </w:r>
     </w:p>
     <w:p>
@@ -740,148 +623,6 @@
     </w:p>
     <w:p>
       <w:pPr>
-        <w:pStyle w:val="bulletlist"/>
-      </w:pPr>
-      <w:r>
-        <w:t>The word “data” is plural, not singular.</w:t>
-      </w:r>
-    </w:p>
-    <w:p>
-      <w:pPr>
-        <w:pStyle w:val="bulletlist"/>
-      </w:pPr>
-      <w:r>
-        <w:t xml:space="preserve">The subscript for the permeability of vacuum </w:t>
-      </w:r>
-      <w:r>
-        <w:rPr>
-          <w:rFonts w:ascii="Symbol" w:hAnsi="Symbol" w:cs="Symbol"/>
-          <w:i/>
-          <w:iCs/>
-          <w:snapToGrid w:val="0"/>
-        </w:rPr>
-        <w:t></w:t>
-      </w:r>
-      <w:r>
-        <w:rPr>
-          <w:vertAlign w:val="subscript"/>
-        </w:rPr>
-        <w:t>0</w:t>
-      </w:r>
-      <w:r>
-        <w:t>, and other common scientific constants, is zero with subscript formatting, not a lowercase letter “o”.</w:t>
-      </w:r>
-    </w:p>
-    <w:p>
-      <w:pPr>
-        <w:pStyle w:val="bulletlist"/>
-      </w:pPr>
-      <w:r>
-        <w:t xml:space="preserve">In American </w:t>
-      </w:r>
-      <w:r>
-        <w:t>English, commas, semi</w:t>
-      </w:r>
-      <w:r>
-        <w:t>colons, periods, question and exclamation marks are located within quotation marks only when a complete thought or name is cited, such as a title or full quotation. When quotation marks are used, instead of a bold or italic typeface, to highlight a word or phrase, punctuation should appear outside of the quotation marks. A parenthetical phrase or statement at the end of a sentence is punctuated outside of the closing parenthesis (like this). (A parenthetical sentence is punctuated within the parentheses.)</w:t>
-      </w:r>
-    </w:p>
-    <w:p>
-      <w:pPr>
-        <w:pStyle w:val="bulletlist"/>
-      </w:pPr>
-      <w:r>
-        <w:t>A graph within a graph is an “inset”, not an “insert”. The word alternatively is preferred to the word “alternately” (unless you really mean something that alternates).</w:t>
-      </w:r>
-    </w:p>
-    <w:p>
-      <w:pPr>
-        <w:pStyle w:val="bulletlist"/>
-      </w:pPr>
-      <w:r>
-        <w:t>Do not use the word “essentially” to mean “approximately” or “effectively”.</w:t>
-      </w:r>
-    </w:p>
-    <w:p>
-      <w:pPr>
-        <w:pStyle w:val="bulletlist"/>
-      </w:pPr>
-      <w:r>
-        <w:t>In your paper title, if the words “that uses” can accurately replace the word “using”, capitalize the “u”; if not, keep using lower-cased.</w:t>
-      </w:r>
-    </w:p>
-    <w:p>
-      <w:pPr>
-        <w:pStyle w:val="bulletlist"/>
-      </w:pPr>
-      <w:r>
-        <w:t>Be aware of the different meanings of the homophones “affect” and “effect”, “complement” and “compliment”, “discreet” and “discrete”, “principal” and “principle”.</w:t>
-      </w:r>
-    </w:p>
-    <w:p>
-      <w:pPr>
-        <w:pStyle w:val="bulletlist"/>
-      </w:pPr>
-      <w:r>
-        <w:t>Do not confuse “imply” and “infer”.</w:t>
-      </w:r>
-    </w:p>
-    <w:p>
-      <w:pPr>
-        <w:pStyle w:val="bulletlist"/>
-      </w:pPr>
-      <w:r>
-        <w:t>The prefix “non” is not a word; it should be joined to the word it modifies, usually without a hyphen.</w:t>
-      </w:r>
-    </w:p>
-    <w:p>
-      <w:pPr>
-        <w:pStyle w:val="bulletlist"/>
-      </w:pPr>
-      <w:r>
-        <w:t>There is no period after the “et” in the Latin abbreviation “et al.”.</w:t>
-      </w:r>
-    </w:p>
-    <w:p>
-      <w:pPr>
-        <w:pStyle w:val="bulletlist"/>
-      </w:pPr>
-      <w:r>
-        <w:t>The abbreviation “i.e.” means “that is”, and the abbreviation “e.g.” means “for example”.</w:t>
-      </w:r>
-    </w:p>
-    <w:p>
-      <w:pPr>
-        <w:pStyle w:val="BodyText"/>
-      </w:pPr>
-      <w:r>
-        <w:t>An excellent style manual for science writers is [7].</w:t>
-      </w:r>
-    </w:p>
-    <w:p>
-      <w:pPr>
-        <w:pStyle w:val="Heading2"/>
-      </w:pPr>
-      <w:r>
-        <w:t>Figures and Tables</w:t>
-      </w:r>
-    </w:p>
-    <w:p>
-      <w:pPr>
-        <w:pStyle w:val="BodyText"/>
-        <w:rPr>
-          <w:lang w:val="en-US"/>
-        </w:rPr>
-      </w:pPr>
-      <w:r>
-        <w:rPr>
-          <w:lang w:val="en-US"/>
-        </w:rPr>
-        <w:t>Delete this subsection once you read it.</w:t>
-      </w:r>
-    </w:p>
-    <w:p>
-      <w:pPr>
         <w:pStyle w:val="Heading4"/>
       </w:pPr>
       <w:r>
@@ -894,14 +635,7 @@
         <w:rPr>
           <w:i w:val="0"/>
         </w:rPr>
-        <w:t xml:space="preserve">Place figures and tables at the top and bottom of columns. Avoid placing them in the middle of columns. Large figures and tables may span </w:t>
-      </w:r>
-      <w:r>
-        <w:rPr>
-          <w:i w:val="0"/>
-        </w:rPr>
-        <w:lastRenderedPageBreak/>
-        <w:t>across both columns. Figure captions should be below the figures; table heads should appear above the tables. Insert figures and tables after they are cited in the text. Use the abbreviation “Fig. 1”, even at the beginning of a sentence.</w:t>
+        <w:t>Place figures and tables at the top and bottom of columns. Avoid placing them in the middle of columns. Large figures and tables may span across both columns. Figure captions should be below the figures; table heads should appear above the tables. Insert figures and tables after they are cited in the text. Use the abbreviation “Fig. 1”, even at the beginning of a sentence.</w:t>
       </w:r>
     </w:p>
     <w:p>
@@ -1117,7 +851,7 @@
           <w:noProof/>
         </w:rPr>
         <w:drawing>
-          <wp:anchor distT="0" distB="0" distL="114300" distR="114300" simplePos="0" relativeHeight="251659264" behindDoc="1" locked="0" layoutInCell="1" allowOverlap="1" wp14:anchorId="61C49425" wp14:editId="4D743711">
+          <wp:anchor distT="0" distB="0" distL="114300" distR="114300" simplePos="0" relativeHeight="251658240" behindDoc="1" locked="0" layoutInCell="1" allowOverlap="1" wp14:anchorId="61C49425" wp14:editId="4D743711">
             <wp:simplePos x="0" y="0"/>
             <wp:positionH relativeFrom="column">
               <wp:align>right</wp:align>
@@ -1300,6 +1034,263 @@
     </w:p>
     <w:p>
       <w:pPr>
+        <w:pStyle w:val="BodyText"/>
+        <w:ind w:firstLine="0pt"/>
+      </w:pPr>
+    </w:p>
+    <w:p>
+      <w:pPr>
+        <w:pStyle w:val="BodyText"/>
+        <w:ind w:firstLine="0pt"/>
+        <w:rPr>
+          <w:b/>
+          <w:bCs/>
+          <w:lang w:val="en-US"/>
+        </w:rPr>
+      </w:pPr>
+      <w:r>
+        <w:rPr>
+          <w:b/>
+          <w:bCs/>
+          <w:lang w:val="en-US"/>
+        </w:rPr>
+        <w:t xml:space="preserve">Task 2: </w:t>
+      </w:r>
+      <w:r>
+        <w:rPr>
+          <w:b/>
+          <w:bCs/>
+          <w:lang w:val="en-US"/>
+        </w:rPr>
+        <w:t xml:space="preserve">Exploring pixels and sensor width </w:t>
+      </w:r>
+      <w:r>
+        <w:rPr>
+          <w:b/>
+          <w:bCs/>
+          <w:lang w:val="en-US"/>
+        </w:rPr>
+        <w:t xml:space="preserve">using </w:t>
+      </w:r>
+      <w:r>
+        <w:rPr>
+          <w:b/>
+          <w:bCs/>
+          <w:lang w:val="en-US"/>
+        </w:rPr>
+        <w:t>ray2img</w:t>
+      </w:r>
+    </w:p>
+    <w:p>
+      <w:pPr>
+        <w:pStyle w:val="BodyText"/>
+        <w:ind w:firstLine="0pt"/>
+        <w:rPr>
+          <w:lang w:val="en-US"/>
+        </w:rPr>
+      </w:pPr>
+      <w:r>
+        <w:rPr>
+          <w:lang w:val="en-US"/>
+        </w:rPr>
+        <w:tab/>
+        <w:t xml:space="preserve">A MATLAB code with a function ray2img() </w:t>
+      </w:r>
+      <w:r>
+        <w:rPr>
+          <w:lang w:val="en-US"/>
+        </w:rPr>
+        <w:t xml:space="preserve">was provided, which modeled the behavior of a camera sensor. </w:t>
+      </w:r>
+      <w:r>
+        <w:rPr>
+          <w:lang w:val="en-US"/>
+        </w:rPr>
+        <w:t xml:space="preserve">When inputting the parameters of </w:t>
+      </w:r>
+      <w:r>
+        <w:rPr>
+          <w:lang w:val="en-US"/>
+        </w:rPr>
+        <w:t xml:space="preserve">the </w:t>
+      </w:r>
+      <m:oMath>
+        <m:sSub>
+          <m:sSubPr>
+            <m:ctrlPr>
+              <w:rPr>
+                <w:rFonts w:ascii="Cambria Math" w:hAnsi="Cambria Math"/>
+                <w:i/>
+                <w:lang w:val="en-US"/>
+              </w:rPr>
+            </m:ctrlPr>
+          </m:sSubPr>
+          <m:e>
+            <m:r>
+              <m:rPr>
+                <m:sty m:val="p"/>
+              </m:rPr>
+              <w:rPr>
+                <w:rFonts w:ascii="Cambria Math" w:hAnsi="Cambria Math"/>
+                <w:lang w:val="en-US"/>
+              </w:rPr>
+              <m:t>x</m:t>
+            </m:r>
+            <m:ctrlPr>
+              <w:rPr>
+                <w:rFonts w:ascii="Cambria Math" w:hAnsi="Cambria Math"/>
+                <w:lang w:val="en-US"/>
+              </w:rPr>
+            </m:ctrlPr>
+          </m:e>
+          <m:sub>
+            <m:r>
+              <w:rPr>
+                <w:rFonts w:ascii="Cambria Math" w:hAnsi="Cambria Math"/>
+                <w:lang w:val="en-US"/>
+              </w:rPr>
+              <m:t>1</m:t>
+            </m:r>
+          </m:sub>
+        </m:sSub>
+        <m:r>
+          <w:rPr>
+            <w:rFonts w:ascii="Cambria Math" w:hAnsi="Cambria Math"/>
+            <w:lang w:val="en-US"/>
+          </w:rPr>
+          <m:t>,</m:t>
+        </m:r>
+        <m:sSub>
+          <m:sSubPr>
+            <m:ctrlPr>
+              <w:rPr>
+                <w:rFonts w:ascii="Cambria Math" w:hAnsi="Cambria Math"/>
+                <w:i/>
+                <w:lang w:val="en-US"/>
+              </w:rPr>
+            </m:ctrlPr>
+          </m:sSubPr>
+          <m:e>
+            <m:r>
+              <w:rPr>
+                <w:rFonts w:ascii="Cambria Math" w:hAnsi="Cambria Math"/>
+                <w:lang w:val="en-US"/>
+              </w:rPr>
+              <m:t>y</m:t>
+            </m:r>
+          </m:e>
+          <m:sub>
+            <m:r>
+              <w:rPr>
+                <w:rFonts w:ascii="Cambria Math" w:hAnsi="Cambria Math"/>
+                <w:lang w:val="en-US"/>
+              </w:rPr>
+              <m:t>1</m:t>
+            </m:r>
+          </m:sub>
+        </m:sSub>
+      </m:oMath>
+      <w:r>
+        <w:rPr>
+          <w:lang w:val="en-US"/>
+        </w:rPr>
+        <w:t xml:space="preserve"> values of the given ray data</w:t>
+      </w:r>
+      <w:r>
+        <w:rPr>
+          <w:lang w:val="en-US"/>
+        </w:rPr>
+        <w:t xml:space="preserve">, sensor width, and </w:t>
+      </w:r>
+      <w:r>
+        <w:rPr>
+          <w:lang w:val="en-US"/>
+        </w:rPr>
+        <w:t xml:space="preserve">pixel number, the location of where a ray hits a pixel can </w:t>
+      </w:r>
+      <w:r>
+        <w:rPr>
+          <w:lang w:val="en-US"/>
+        </w:rPr>
+        <w:t xml:space="preserve">be </w:t>
+      </w:r>
+      <w:r>
+        <w:rPr>
+          <w:lang w:val="en-US"/>
+        </w:rPr>
+        <w:t>outputted</w:t>
+      </w:r>
+      <w:r>
+        <w:rPr>
+          <w:lang w:val="en-US"/>
+        </w:rPr>
+        <w:t xml:space="preserve">. Having a control with sensor width of 5mm and pixel number at 200, a </w:t>
+      </w:r>
+      <w:r>
+        <w:rPr>
+          <w:lang w:val="en-US"/>
+        </w:rPr>
+        <w:t xml:space="preserve">collection of dots </w:t>
+      </w:r>
+      <w:r>
+        <w:rPr>
+          <w:lang w:val="en-US"/>
+        </w:rPr>
+        <w:t>can be seen</w:t>
+      </w:r>
+      <w:r>
+        <w:rPr>
+          <w:lang w:val="en-US"/>
+        </w:rPr>
+        <w:t xml:space="preserve">. To attempt to sharpen the image and </w:t>
+      </w:r>
+      <w:r>
+        <w:rPr>
+          <w:lang w:val="en-US"/>
+        </w:rPr>
+        <w:t>recreat</w:t>
+      </w:r>
+      <w:r>
+        <w:rPr>
+          <w:lang w:val="en-US"/>
+        </w:rPr>
+        <w:t>e</w:t>
+      </w:r>
+      <w:r>
+        <w:rPr>
+          <w:lang w:val="en-US"/>
+        </w:rPr>
+        <w:t xml:space="preserve"> the image shown in </w:t>
+      </w:r>
+      <w:r>
+        <w:rPr>
+          <w:b/>
+          <w:bCs/>
+          <w:lang w:val="en-US"/>
+        </w:rPr>
+        <w:t>Figure X</w:t>
+      </w:r>
+      <w:r>
+        <w:rPr>
+          <w:lang w:val="en-US"/>
+        </w:rPr>
+        <w:t xml:space="preserve">, </w:t>
+      </w:r>
+      <w:r>
+        <w:rPr>
+          <w:lang w:val="en-US"/>
+        </w:rPr>
+        <w:t xml:space="preserve">the values of the sensor width and pixel number were variable. </w:t>
+      </w:r>
+      <w:r>
+        <w:rPr>
+          <w:lang w:val="en-US"/>
+        </w:rPr>
+        <w:t xml:space="preserve">Increasing the </w:t>
+      </w:r>
+    </w:p>
+    <w:p>
+      <w:pPr>
         <w:pStyle w:val="Heading1"/>
       </w:pPr>
       <w:r>
@@ -1513,7 +1504,7 @@
 </file>
 
 <file path=word/endnotes.xml><?xml version="1.0" encoding="utf-8"?>
-<w:endnotes xmlns:cx="http://schemas.microsoft.com/office/drawing/2014/chartex" xmlns:cx1="http://schemas.microsoft.com/office/drawing/2015/9/8/chartex" xmlns:cx2="http://schemas.microsoft.com/office/drawing/2015/10/21/chartex" xmlns:cx3="http://schemas.microsoft.com/office/drawing/2016/5/9/chartex" xmlns:cx4="http://schemas.microsoft.com/office/drawing/2016/5/10/chartex" xmlns:cx5="http://schemas.microsoft.com/office/drawing/2016/5/11/chartex" xmlns:cx6="http://schemas.microsoft.com/office/drawing/2016/5/12/chartex" xmlns:cx7="http://schemas.microsoft.com/office/drawing/2016/5/13/chartex" xmlns:cx8="http://schemas.microsoft.com/office/drawing/2016/5/14/chartex" xmlns:mc="http://schemas.openxmlformats.org/markup-compatibility/2006" xmlns:aink="http://schemas.microsoft.com/office/drawing/2016/ink" xmlns:am3d="http://schemas.microsoft.com/office/drawing/2017/model3d" xmlns:o="urn:schemas-microsoft-com:office:office" xmlns:r="http://purl.oclc.org/ooxml/officeDocument/relationships" xmlns:m="http://purl.oclc.org/ooxml/officeDocument/math" xmlns:v="urn:schemas-microsoft-com:vml" xmlns:wp14="http://schemas.microsoft.com/office/word/2010/wordprocessingDrawing" xmlns:wp="http://purl.oclc.org/ooxml/drawingml/wordprocessingDrawing" xmlns:w10="urn:schemas-microsoft-com:office:word" xmlns:w="http://purl.oclc.org/ooxml/wordprocessingml/main" xmlns:w14="http://schemas.microsoft.com/office/word/2010/wordml" xmlns:w15="http://schemas.microsoft.com/office/word/2012/wordml" xmlns:w16cex="http://schemas.microsoft.com/office/word/2018/wordml/cex" xmlns:w16cid="http://schemas.microsoft.com/office/word/2016/wordml/cid" xmlns:w16="http://schemas.microsoft.com/office/word/2018/wordml" xmlns:w16se="http://schemas.microsoft.com/office/word/2015/wordml/symex" xmlns:wpi="http://schemas.microsoft.com/office/word/2010/wordprocessingInk" xmlns:wne="http://schemas.microsoft.com/office/word/2006/wordml" mc:Ignorable="w14 w15 w16se w16cid w16 w16cex wne wp14">
+<w:endnotes xmlns:cx="http://schemas.microsoft.com/office/drawing/2014/chartex" xmlns:cx1="http://schemas.microsoft.com/office/drawing/2015/9/8/chartex" xmlns:cx2="http://schemas.microsoft.com/office/drawing/2015/10/21/chartex" xmlns:cx3="http://schemas.microsoft.com/office/drawing/2016/5/9/chartex" xmlns:cx4="http://schemas.microsoft.com/office/drawing/2016/5/10/chartex" xmlns:cx5="http://schemas.microsoft.com/office/drawing/2016/5/11/chartex" xmlns:cx6="http://schemas.microsoft.com/office/drawing/2016/5/12/chartex" xmlns:cx7="http://schemas.microsoft.com/office/drawing/2016/5/13/chartex" xmlns:cx8="http://schemas.microsoft.com/office/drawing/2016/5/14/chartex" xmlns:mc="http://schemas.openxmlformats.org/markup-compatibility/2006" xmlns:aink="http://schemas.microsoft.com/office/drawing/2016/ink" xmlns:am3d="http://schemas.microsoft.com/office/drawing/2017/model3d" xmlns:o="urn:schemas-microsoft-com:office:office" xmlns:oel="http://schemas.microsoft.com/office/2019/extlst" xmlns:r="http://purl.oclc.org/ooxml/officeDocument/relationships" xmlns:m="http://purl.oclc.org/ooxml/officeDocument/math" xmlns:v="urn:schemas-microsoft-com:vml" xmlns:wp14="http://schemas.microsoft.com/office/word/2010/wordprocessingDrawing" xmlns:wp="http://purl.oclc.org/ooxml/drawingml/wordprocessingDrawing" xmlns:w10="urn:schemas-microsoft-com:office:word" xmlns:w="http://purl.oclc.org/ooxml/wordprocessingml/main" xmlns:w14="http://schemas.microsoft.com/office/word/2010/wordml" xmlns:w15="http://schemas.microsoft.com/office/word/2012/wordml" xmlns:w16cex="http://schemas.microsoft.com/office/word/2018/wordml/cex" xmlns:w16cid="http://schemas.microsoft.com/office/word/2016/wordml/cid" xmlns:w16="http://schemas.microsoft.com/office/word/2018/wordml" xmlns:w16sdtdh="http://schemas.microsoft.com/office/word/2020/wordml/sdtdatahash" xmlns:w16se="http://schemas.microsoft.com/office/word/2015/wordml/symex" xmlns:wpi="http://schemas.microsoft.com/office/word/2010/wordprocessingInk" xmlns:wne="http://schemas.microsoft.com/office/word/2006/wordml" mc:Ignorable="w14 w15 w16se w16cid w16 w16cex w16sdtdh wne wp14">
   <w:endnote w:type="separator" w:id="-1">
     <w:p>
       <w:r>
@@ -1527,12 +1518,15 @@
         <w:continuationSeparator/>
       </w:r>
     </w:p>
+  </w:endnote>
+  <w:endnote w:type="continuationNotice" w:id="1">
+    <w:p/>
   </w:endnote>
 </w:endnotes>
 </file>
 
 <file path=word/footer1.xml><?xml version="1.0" encoding="utf-8"?>
-<w:ftr xmlns:cx="http://schemas.microsoft.com/office/drawing/2014/chartex" xmlns:cx1="http://schemas.microsoft.com/office/drawing/2015/9/8/chartex" xmlns:cx2="http://schemas.microsoft.com/office/drawing/2015/10/21/chartex" xmlns:cx3="http://schemas.microsoft.com/office/drawing/2016/5/9/chartex" xmlns:cx4="http://schemas.microsoft.com/office/drawing/2016/5/10/chartex" xmlns:cx5="http://schemas.microsoft.com/office/drawing/2016/5/11/chartex" xmlns:cx6="http://schemas.microsoft.com/office/drawing/2016/5/12/chartex" xmlns:cx7="http://schemas.microsoft.com/office/drawing/2016/5/13/chartex" xmlns:cx8="http://schemas.microsoft.com/office/drawing/2016/5/14/chartex" xmlns:mc="http://schemas.openxmlformats.org/markup-compatibility/2006" xmlns:aink="http://schemas.microsoft.com/office/drawing/2016/ink" xmlns:am3d="http://schemas.microsoft.com/office/drawing/2017/model3d" xmlns:o="urn:schemas-microsoft-com:office:office" xmlns:r="http://purl.oclc.org/ooxml/officeDocument/relationships" xmlns:m="http://purl.oclc.org/ooxml/officeDocument/math" xmlns:v="urn:schemas-microsoft-com:vml" xmlns:wp14="http://schemas.microsoft.com/office/word/2010/wordprocessingDrawing" xmlns:wp="http://purl.oclc.org/ooxml/drawingml/wordprocessingDrawing" xmlns:w10="urn:schemas-microsoft-com:office:word" xmlns:w="http://purl.oclc.org/ooxml/wordprocessingml/main" xmlns:w14="http://schemas.microsoft.com/office/word/2010/wordml" xmlns:w15="http://schemas.microsoft.com/office/word/2012/wordml" xmlns:w16cex="http://schemas.microsoft.com/office/word/2018/wordml/cex" xmlns:w16cid="http://schemas.microsoft.com/office/word/2016/wordml/cid" xmlns:w16="http://schemas.microsoft.com/office/word/2018/wordml" xmlns:w16se="http://schemas.microsoft.com/office/word/2015/wordml/symex" xmlns:wpi="http://schemas.microsoft.com/office/word/2010/wordprocessingInk" xmlns:wne="http://schemas.microsoft.com/office/word/2006/wordml" mc:Ignorable="w14 w15 w16se w16cid w16 w16cex wne wp14">
+<w:ftr xmlns:cx="http://schemas.microsoft.com/office/drawing/2014/chartex" xmlns:cx1="http://schemas.microsoft.com/office/drawing/2015/9/8/chartex" xmlns:cx2="http://schemas.microsoft.com/office/drawing/2015/10/21/chartex" xmlns:cx3="http://schemas.microsoft.com/office/drawing/2016/5/9/chartex" xmlns:cx4="http://schemas.microsoft.com/office/drawing/2016/5/10/chartex" xmlns:cx5="http://schemas.microsoft.com/office/drawing/2016/5/11/chartex" xmlns:cx6="http://schemas.microsoft.com/office/drawing/2016/5/12/chartex" xmlns:cx7="http://schemas.microsoft.com/office/drawing/2016/5/13/chartex" xmlns:cx8="http://schemas.microsoft.com/office/drawing/2016/5/14/chartex" xmlns:mc="http://schemas.openxmlformats.org/markup-compatibility/2006" xmlns:aink="http://schemas.microsoft.com/office/drawing/2016/ink" xmlns:am3d="http://schemas.microsoft.com/office/drawing/2017/model3d" xmlns:o="urn:schemas-microsoft-com:office:office" xmlns:oel="http://schemas.microsoft.com/office/2019/extlst" xmlns:r="http://purl.oclc.org/ooxml/officeDocument/relationships" xmlns:m="http://purl.oclc.org/ooxml/officeDocument/math" xmlns:v="urn:schemas-microsoft-com:vml" xmlns:wp14="http://schemas.microsoft.com/office/word/2010/wordprocessingDrawing" xmlns:wp="http://purl.oclc.org/ooxml/drawingml/wordprocessingDrawing" xmlns:w10="urn:schemas-microsoft-com:office:word" xmlns:w="http://purl.oclc.org/ooxml/wordprocessingml/main" xmlns:w14="http://schemas.microsoft.com/office/word/2010/wordml" xmlns:w15="http://schemas.microsoft.com/office/word/2012/wordml" xmlns:w16cex="http://schemas.microsoft.com/office/word/2018/wordml/cex" xmlns:w16cid="http://schemas.microsoft.com/office/word/2016/wordml/cid" xmlns:w16="http://schemas.microsoft.com/office/word/2018/wordml" xmlns:w16sdtdh="http://schemas.microsoft.com/office/word/2020/wordml/sdtdatahash" xmlns:w16se="http://schemas.microsoft.com/office/word/2015/wordml/symex" xmlns:wpi="http://schemas.microsoft.com/office/word/2010/wordprocessingInk" xmlns:wne="http://schemas.microsoft.com/office/word/2006/wordml" mc:Ignorable="w14 w15 w16se w16cid w16 w16cex w16sdtdh wne wp14">
   <w:p>
     <w:pPr>
       <w:pStyle w:val="Footer"/>
@@ -1554,7 +1548,7 @@
 </file>
 
 <file path=word/footnotes.xml><?xml version="1.0" encoding="utf-8"?>
-<w:footnotes xmlns:cx="http://schemas.microsoft.com/office/drawing/2014/chartex" xmlns:cx1="http://schemas.microsoft.com/office/drawing/2015/9/8/chartex" xmlns:cx2="http://schemas.microsoft.com/office/drawing/2015/10/21/chartex" xmlns:cx3="http://schemas.microsoft.com/office/drawing/2016/5/9/chartex" xmlns:cx4="http://schemas.microsoft.com/office/drawing/2016/5/10/chartex" xmlns:cx5="http://schemas.microsoft.com/office/drawing/2016/5/11/chartex" xmlns:cx6="http://schemas.microsoft.com/office/drawing/2016/5/12/chartex" xmlns:cx7="http://schemas.microsoft.com/office/drawing/2016/5/13/chartex" xmlns:cx8="http://schemas.microsoft.com/office/drawing/2016/5/14/chartex" xmlns:mc="http://schemas.openxmlformats.org/markup-compatibility/2006" xmlns:aink="http://schemas.microsoft.com/office/drawing/2016/ink" xmlns:am3d="http://schemas.microsoft.com/office/drawing/2017/model3d" xmlns:o="urn:schemas-microsoft-com:office:office" xmlns:r="http://purl.oclc.org/ooxml/officeDocument/relationships" xmlns:m="http://purl.oclc.org/ooxml/officeDocument/math" xmlns:v="urn:schemas-microsoft-com:vml" xmlns:wp14="http://schemas.microsoft.com/office/word/2010/wordprocessingDrawing" xmlns:wp="http://purl.oclc.org/ooxml/drawingml/wordprocessingDrawing" xmlns:w10="urn:schemas-microsoft-com:office:word" xmlns:w="http://purl.oclc.org/ooxml/wordprocessingml/main" xmlns:w14="http://schemas.microsoft.com/office/word/2010/wordml" xmlns:w15="http://schemas.microsoft.com/office/word/2012/wordml" xmlns:w16cex="http://schemas.microsoft.com/office/word/2018/wordml/cex" xmlns:w16cid="http://schemas.microsoft.com/office/word/2016/wordml/cid" xmlns:w16="http://schemas.microsoft.com/office/word/2018/wordml" xmlns:w16se="http://schemas.microsoft.com/office/word/2015/wordml/symex" xmlns:wpi="http://schemas.microsoft.com/office/word/2010/wordprocessingInk" xmlns:wne="http://schemas.microsoft.com/office/word/2006/wordml" mc:Ignorable="w14 w15 w16se w16cid w16 w16cex wne wp14">
+<w:footnotes xmlns:cx="http://schemas.microsoft.com/office/drawing/2014/chartex" xmlns:cx1="http://schemas.microsoft.com/office/drawing/2015/9/8/chartex" xmlns:cx2="http://schemas.microsoft.com/office/drawing/2015/10/21/chartex" xmlns:cx3="http://schemas.microsoft.com/office/drawing/2016/5/9/chartex" xmlns:cx4="http://schemas.microsoft.com/office/drawing/2016/5/10/chartex" xmlns:cx5="http://schemas.microsoft.com/office/drawing/2016/5/11/chartex" xmlns:cx6="http://schemas.microsoft.com/office/drawing/2016/5/12/chartex" xmlns:cx7="http://schemas.microsoft.com/office/drawing/2016/5/13/chartex" xmlns:cx8="http://schemas.microsoft.com/office/drawing/2016/5/14/chartex" xmlns:mc="http://schemas.openxmlformats.org/markup-compatibility/2006" xmlns:aink="http://schemas.microsoft.com/office/drawing/2016/ink" xmlns:am3d="http://schemas.microsoft.com/office/drawing/2017/model3d" xmlns:o="urn:schemas-microsoft-com:office:office" xmlns:oel="http://schemas.microsoft.com/office/2019/extlst" xmlns:r="http://purl.oclc.org/ooxml/officeDocument/relationships" xmlns:m="http://purl.oclc.org/ooxml/officeDocument/math" xmlns:v="urn:schemas-microsoft-com:vml" xmlns:wp14="http://schemas.microsoft.com/office/word/2010/wordprocessingDrawing" xmlns:wp="http://purl.oclc.org/ooxml/drawingml/wordprocessingDrawing" xmlns:w10="urn:schemas-microsoft-com:office:word" xmlns:w="http://purl.oclc.org/ooxml/wordprocessingml/main" xmlns:w14="http://schemas.microsoft.com/office/word/2010/wordml" xmlns:w15="http://schemas.microsoft.com/office/word/2012/wordml" xmlns:w16cex="http://schemas.microsoft.com/office/word/2018/wordml/cex" xmlns:w16cid="http://schemas.microsoft.com/office/word/2016/wordml/cid" xmlns:w16="http://schemas.microsoft.com/office/word/2018/wordml" xmlns:w16sdtdh="http://schemas.microsoft.com/office/word/2020/wordml/sdtdatahash" xmlns:w16se="http://schemas.microsoft.com/office/word/2015/wordml/symex" xmlns:wpi="http://schemas.microsoft.com/office/word/2010/wordprocessingInk" xmlns:wne="http://schemas.microsoft.com/office/word/2006/wordml" mc:Ignorable="w14 w15 w16se w16cid w16 w16cex w16sdtdh wne wp14">
   <w:footnote w:type="separator" w:id="-1">
     <w:p>
       <w:r>
@@ -1568,12 +1562,15 @@
         <w:continuationSeparator/>
       </w:r>
     </w:p>
+  </w:footnote>
+  <w:footnote w:type="continuationNotice" w:id="1">
+    <w:p/>
   </w:footnote>
 </w:footnotes>
 </file>
 
 <file path=word/numbering.xml><?xml version="1.0" encoding="utf-8"?>
-<w:numbering xmlns:cx="http://schemas.microsoft.com/office/drawing/2014/chartex" xmlns:cx1="http://schemas.microsoft.com/office/drawing/2015/9/8/chartex" xmlns:cx2="http://schemas.microsoft.com/office/drawing/2015/10/21/chartex" xmlns:cx3="http://schemas.microsoft.com/office/drawing/2016/5/9/chartex" xmlns:cx4="http://schemas.microsoft.com/office/drawing/2016/5/10/chartex" xmlns:cx5="http://schemas.microsoft.com/office/drawing/2016/5/11/chartex" xmlns:cx6="http://schemas.microsoft.com/office/drawing/2016/5/12/chartex" xmlns:cx7="http://schemas.microsoft.com/office/drawing/2016/5/13/chartex" xmlns:cx8="http://schemas.microsoft.com/office/drawing/2016/5/14/chartex" xmlns:mc="http://schemas.openxmlformats.org/markup-compatibility/2006" xmlns:aink="http://schemas.microsoft.com/office/drawing/2016/ink" xmlns:am3d="http://schemas.microsoft.com/office/drawing/2017/model3d" xmlns:o="urn:schemas-microsoft-com:office:office" xmlns:r="http://purl.oclc.org/ooxml/officeDocument/relationships" xmlns:m="http://purl.oclc.org/ooxml/officeDocument/math" xmlns:v="urn:schemas-microsoft-com:vml" xmlns:wp14="http://schemas.microsoft.com/office/word/2010/wordprocessingDrawing" xmlns:wp="http://purl.oclc.org/ooxml/drawingml/wordprocessingDrawing" xmlns:w10="urn:schemas-microsoft-com:office:word" xmlns:w="http://purl.oclc.org/ooxml/wordprocessingml/main" xmlns:w14="http://schemas.microsoft.com/office/word/2010/wordml" xmlns:w15="http://schemas.microsoft.com/office/word/2012/wordml" xmlns:w16cex="http://schemas.microsoft.com/office/word/2018/wordml/cex" xmlns:w16cid="http://schemas.microsoft.com/office/word/2016/wordml/cid" xmlns:w16="http://schemas.microsoft.com/office/word/2018/wordml" xmlns:w16se="http://schemas.microsoft.com/office/word/2015/wordml/symex" xmlns:wpi="http://schemas.microsoft.com/office/word/2010/wordprocessingInk" xmlns:wne="http://schemas.microsoft.com/office/word/2006/wordml" mc:Ignorable="w14 w15 w16se w16cid w16 w16cex wne wp14">
+<w:numbering xmlns:cx="http://schemas.microsoft.com/office/drawing/2014/chartex" xmlns:cx1="http://schemas.microsoft.com/office/drawing/2015/9/8/chartex" xmlns:cx2="http://schemas.microsoft.com/office/drawing/2015/10/21/chartex" xmlns:cx3="http://schemas.microsoft.com/office/drawing/2016/5/9/chartex" xmlns:cx4="http://schemas.microsoft.com/office/drawing/2016/5/10/chartex" xmlns:cx5="http://schemas.microsoft.com/office/drawing/2016/5/11/chartex" xmlns:cx6="http://schemas.microsoft.com/office/drawing/2016/5/12/chartex" xmlns:cx7="http://schemas.microsoft.com/office/drawing/2016/5/13/chartex" xmlns:cx8="http://schemas.microsoft.com/office/drawing/2016/5/14/chartex" xmlns:mc="http://schemas.openxmlformats.org/markup-compatibility/2006" xmlns:aink="http://schemas.microsoft.com/office/drawing/2016/ink" xmlns:am3d="http://schemas.microsoft.com/office/drawing/2017/model3d" xmlns:o="urn:schemas-microsoft-com:office:office" xmlns:oel="http://schemas.microsoft.com/office/2019/extlst" xmlns:r="http://purl.oclc.org/ooxml/officeDocument/relationships" xmlns:m="http://purl.oclc.org/ooxml/officeDocument/math" xmlns:v="urn:schemas-microsoft-com:vml" xmlns:wp14="http://schemas.microsoft.com/office/word/2010/wordprocessingDrawing" xmlns:wp="http://purl.oclc.org/ooxml/drawingml/wordprocessingDrawing" xmlns:w10="urn:schemas-microsoft-com:office:word" xmlns:w="http://purl.oclc.org/ooxml/wordprocessingml/main" xmlns:w14="http://schemas.microsoft.com/office/word/2010/wordml" xmlns:w15="http://schemas.microsoft.com/office/word/2012/wordml" xmlns:w16cex="http://schemas.microsoft.com/office/word/2018/wordml/cex" xmlns:w16cid="http://schemas.microsoft.com/office/word/2016/wordml/cid" xmlns:w16="http://schemas.microsoft.com/office/word/2018/wordml" xmlns:w16sdtdh="http://schemas.microsoft.com/office/word/2020/wordml/sdtdatahash" xmlns:w16se="http://schemas.microsoft.com/office/word/2015/wordml/symex" xmlns:wpi="http://schemas.microsoft.com/office/word/2010/wordprocessingInk" xmlns:wne="http://schemas.microsoft.com/office/word/2006/wordml" mc:Ignorable="w14 w15 w16se w16cid w16 w16cex w16sdtdh wne wp14">
   <w:abstractNum w:abstractNumId="0" w15:restartNumberingAfterBreak="0">
     <w:nsid w:val="FFFFFF1D"/>
     <w:multiLevelType w:val="multilevel"/>
@@ -2965,83 +2962,83 @@
       </w:rPr>
     </w:lvl>
   </w:abstractNum>
-  <w:num w:numId="1">
+  <w:num w:numId="1" w16cid:durableId="39519560">
     <w:abstractNumId w:val="14"/>
   </w:num>
-  <w:num w:numId="2">
+  <w:num w:numId="2" w16cid:durableId="437482622">
     <w:abstractNumId w:val="19"/>
   </w:num>
-  <w:num w:numId="3">
+  <w:num w:numId="3" w16cid:durableId="426970348">
     <w:abstractNumId w:val="13"/>
   </w:num>
-  <w:num w:numId="4">
+  <w:num w:numId="4" w16cid:durableId="731075653">
     <w:abstractNumId w:val="16"/>
   </w:num>
-  <w:num w:numId="5">
+  <w:num w:numId="5" w16cid:durableId="193081501">
     <w:abstractNumId w:val="16"/>
   </w:num>
-  <w:num w:numId="6">
+  <w:num w:numId="6" w16cid:durableId="893470678">
     <w:abstractNumId w:val="16"/>
   </w:num>
-  <w:num w:numId="7">
+  <w:num w:numId="7" w16cid:durableId="1411388235">
     <w:abstractNumId w:val="16"/>
   </w:num>
-  <w:num w:numId="8">
+  <w:num w:numId="8" w16cid:durableId="62993848">
     <w:abstractNumId w:val="18"/>
   </w:num>
-  <w:num w:numId="9">
+  <w:num w:numId="9" w16cid:durableId="361132781">
     <w:abstractNumId w:val="20"/>
   </w:num>
-  <w:num w:numId="10">
+  <w:num w:numId="10" w16cid:durableId="241843109">
     <w:abstractNumId w:val="15"/>
   </w:num>
-  <w:num w:numId="11">
+  <w:num w:numId="11" w16cid:durableId="1356270466">
     <w:abstractNumId w:val="12"/>
   </w:num>
-  <w:num w:numId="12">
+  <w:num w:numId="12" w16cid:durableId="801269405">
     <w:abstractNumId w:val="11"/>
   </w:num>
-  <w:num w:numId="13">
+  <w:num w:numId="13" w16cid:durableId="1276013278">
     <w:abstractNumId w:val="0"/>
   </w:num>
-  <w:num w:numId="14">
+  <w:num w:numId="14" w16cid:durableId="568737035">
     <w:abstractNumId w:val="10"/>
   </w:num>
-  <w:num w:numId="15">
+  <w:num w:numId="15" w16cid:durableId="932056836">
     <w:abstractNumId w:val="8"/>
   </w:num>
-  <w:num w:numId="16">
+  <w:num w:numId="16" w16cid:durableId="2097362155">
     <w:abstractNumId w:val="7"/>
   </w:num>
-  <w:num w:numId="17">
+  <w:num w:numId="17" w16cid:durableId="201865441">
     <w:abstractNumId w:val="6"/>
   </w:num>
-  <w:num w:numId="18">
+  <w:num w:numId="18" w16cid:durableId="234053403">
     <w:abstractNumId w:val="5"/>
   </w:num>
-  <w:num w:numId="19">
+  <w:num w:numId="19" w16cid:durableId="567618365">
     <w:abstractNumId w:val="9"/>
   </w:num>
-  <w:num w:numId="20">
+  <w:num w:numId="20" w16cid:durableId="432555404">
     <w:abstractNumId w:val="4"/>
   </w:num>
-  <w:num w:numId="21">
+  <w:num w:numId="21" w16cid:durableId="1404186043">
     <w:abstractNumId w:val="3"/>
   </w:num>
-  <w:num w:numId="22">
+  <w:num w:numId="22" w16cid:durableId="1277520629">
     <w:abstractNumId w:val="2"/>
   </w:num>
-  <w:num w:numId="23">
+  <w:num w:numId="23" w16cid:durableId="494612287">
     <w:abstractNumId w:val="1"/>
   </w:num>
-  <w:num w:numId="24">
+  <w:num w:numId="24" w16cid:durableId="2130658854">
     <w:abstractNumId w:val="17"/>
   </w:num>
 </w:numbering>
 </file>
 
 <file path=word/styles.xml><?xml version="1.0" encoding="utf-8"?>
-<w:styles xmlns:mc="http://schemas.openxmlformats.org/markup-compatibility/2006" xmlns:r="http://purl.oclc.org/ooxml/officeDocument/relationships" xmlns:w="http://purl.oclc.org/ooxml/wordprocessingml/main" xmlns:w14="http://schemas.microsoft.com/office/word/2010/wordml" xmlns:w15="http://schemas.microsoft.com/office/word/2012/wordml" xmlns:w16cex="http://schemas.microsoft.com/office/word/2018/wordml/cex" xmlns:w16cid="http://schemas.microsoft.com/office/word/2016/wordml/cid" xmlns:w16="http://schemas.microsoft.com/office/word/2018/wordml" xmlns:w16se="http://schemas.microsoft.com/office/word/2015/wordml/symex" mc:Ignorable="w14 w15 w16se w16cid w16 w16cex">
+<w:styles xmlns:mc="http://schemas.openxmlformats.org/markup-compatibility/2006" xmlns:r="http://purl.oclc.org/ooxml/officeDocument/relationships" xmlns:w="http://purl.oclc.org/ooxml/wordprocessingml/main" xmlns:w14="http://schemas.microsoft.com/office/word/2010/wordml" xmlns:w15="http://schemas.microsoft.com/office/word/2012/wordml" xmlns:w16cex="http://schemas.microsoft.com/office/word/2018/wordml/cex" xmlns:w16cid="http://schemas.microsoft.com/office/word/2016/wordml/cid" xmlns:w16="http://schemas.microsoft.com/office/word/2018/wordml" xmlns:w16sdtdh="http://schemas.microsoft.com/office/word/2020/wordml/sdtdatahash" xmlns:w16se="http://schemas.microsoft.com/office/word/2015/wordml/symex" mc:Ignorable="w14 w15 w16se w16cid w16 w16cex w16sdtdh">
   <w:docDefaults>
     <w:rPrDefault>
       <w:rPr>

</xml_diff>